<commit_message>
Concluído implementação de Validação de Intimação e normalizado funções para receber arquivos de análise de IS e relátorios de intimações federais
</commit_message>
<xml_diff>
--- a/doc/CIV 13092023.docx
+++ b/doc/CIV 13092023.docx
@@ -6,6 +6,15 @@
       <w:pgSz w:w="12240" w:h="15840" w:orient="portrait"/>
       <w:pgMar w:top="1440" w:right="1800" w:bottom="1440" w:left="1800" w:header="720" w:footer="720" w:gutter="0"/>
     </w:sectPr>
+    <w:p>
+      <w:pPr>
+        <w:spacing w:lineRule="auto"/>
+      </w:pPr>
+      <w:r>
+        <w:rPr/>
+        <w:t xml:space="preserve">,</w:t>
+      </w:r>
+    </w:p>
     <w:tbl>
       <w:tblPr>
         <w:tblBorders>
@@ -298,6 +307,15 @@
         <w:rPr/>
       </w:r>
     </w:p>
+    <w:p>
+      <w:pPr>
+        <w:spacing w:lineRule="auto"/>
+      </w:pPr>
+      <w:r>
+        <w:rPr/>
+        <w:t xml:space="preserve">,</w:t>
+      </w:r>
+    </w:p>
     <w:tbl>
       <w:tblPr>
         <w:tblBorders>
@@ -600,6 +618,15 @@
         <w:rPr/>
       </w:r>
     </w:p>
+    <w:p>
+      <w:pPr>
+        <w:spacing w:lineRule="auto"/>
+      </w:pPr>
+      <w:r>
+        <w:rPr/>
+        <w:t xml:space="preserve">,</w:t>
+      </w:r>
+    </w:p>
     <w:tbl>
       <w:tblPr>
         <w:tblBorders>
@@ -922,6 +949,15 @@
         <w:rPr/>
       </w:r>
     </w:p>
+    <w:p>
+      <w:pPr>
+        <w:spacing w:lineRule="auto"/>
+      </w:pPr>
+      <w:r>
+        <w:rPr/>
+        <w:t xml:space="preserve">,</w:t>
+      </w:r>
+    </w:p>
     <w:tbl>
       <w:tblPr>
         <w:tblBorders>
@@ -1214,6 +1250,15 @@
         <w:rPr/>
       </w:r>
     </w:p>
+    <w:p>
+      <w:pPr>
+        <w:spacing w:lineRule="auto"/>
+      </w:pPr>
+      <w:r>
+        <w:rPr/>
+        <w:t xml:space="preserve">,</w:t>
+      </w:r>
+    </w:p>
     <w:tbl>
       <w:tblPr>
         <w:tblBorders>
@@ -1506,6 +1551,15 @@
         <w:rPr/>
       </w:r>
     </w:p>
+    <w:p>
+      <w:pPr>
+        <w:spacing w:lineRule="auto"/>
+      </w:pPr>
+      <w:r>
+        <w:rPr/>
+        <w:t xml:space="preserve">,</w:t>
+      </w:r>
+    </w:p>
     <w:tbl>
       <w:tblPr>
         <w:tblBorders>
@@ -1798,6 +1852,15 @@
         <w:rPr/>
       </w:r>
     </w:p>
+    <w:p>
+      <w:pPr>
+        <w:spacing w:lineRule="auto"/>
+      </w:pPr>
+      <w:r>
+        <w:rPr/>
+        <w:t xml:space="preserve">,</w:t>
+      </w:r>
+    </w:p>
     <w:tbl>
       <w:tblPr>
         <w:tblBorders>
@@ -2100,6 +2163,15 @@
         <w:rPr/>
       </w:r>
     </w:p>
+    <w:p>
+      <w:pPr>
+        <w:spacing w:lineRule="auto"/>
+      </w:pPr>
+      <w:r>
+        <w:rPr/>
+        <w:t xml:space="preserve">,</w:t>
+      </w:r>
+    </w:p>
     <w:tbl>
       <w:tblPr>
         <w:tblBorders>
@@ -2392,6 +2464,15 @@
         <w:rPr/>
       </w:r>
     </w:p>
+    <w:p>
+      <w:pPr>
+        <w:spacing w:lineRule="auto"/>
+      </w:pPr>
+      <w:r>
+        <w:rPr/>
+        <w:t xml:space="preserve">,</w:t>
+      </w:r>
+    </w:p>
     <w:tbl>
       <w:tblPr>
         <w:tblBorders>
@@ -2684,6 +2765,15 @@
         <w:rPr/>
       </w:r>
     </w:p>
+    <w:p>
+      <w:pPr>
+        <w:spacing w:lineRule="auto"/>
+      </w:pPr>
+      <w:r>
+        <w:rPr/>
+        <w:t xml:space="preserve">,</w:t>
+      </w:r>
+    </w:p>
     <w:tbl>
       <w:tblPr>
         <w:tblBorders>
@@ -2976,6 +3066,15 @@
         <w:rPr/>
       </w:r>
     </w:p>
+    <w:p>
+      <w:pPr>
+        <w:spacing w:lineRule="auto"/>
+      </w:pPr>
+      <w:r>
+        <w:rPr/>
+        <w:t xml:space="preserve">,</w:t>
+      </w:r>
+    </w:p>
     <w:tbl>
       <w:tblPr>
         <w:tblBorders>
@@ -3268,6 +3367,15 @@
         <w:rPr/>
       </w:r>
     </w:p>
+    <w:p>
+      <w:pPr>
+        <w:spacing w:lineRule="auto"/>
+      </w:pPr>
+      <w:r>
+        <w:rPr/>
+        <w:t xml:space="preserve">,</w:t>
+      </w:r>
+    </w:p>
     <w:tbl>
       <w:tblPr>
         <w:tblBorders>
@@ -3560,6 +3668,15 @@
         <w:rPr/>
       </w:r>
     </w:p>
+    <w:p>
+      <w:pPr>
+        <w:spacing w:lineRule="auto"/>
+      </w:pPr>
+      <w:r>
+        <w:rPr/>
+        <w:t xml:space="preserve">,</w:t>
+      </w:r>
+    </w:p>
     <w:tbl>
       <w:tblPr>
         <w:tblBorders>
@@ -3852,6 +3969,15 @@
         <w:rPr/>
       </w:r>
     </w:p>
+    <w:p>
+      <w:pPr>
+        <w:spacing w:lineRule="auto"/>
+      </w:pPr>
+      <w:r>
+        <w:rPr/>
+        <w:t xml:space="preserve">,</w:t>
+      </w:r>
+    </w:p>
     <w:tbl>
       <w:tblPr>
         <w:tblBorders>
@@ -4154,6 +4280,15 @@
         <w:rPr/>
       </w:r>
     </w:p>
+    <w:p>
+      <w:pPr>
+        <w:spacing w:lineRule="auto"/>
+      </w:pPr>
+      <w:r>
+        <w:rPr/>
+        <w:t xml:space="preserve">,</w:t>
+      </w:r>
+    </w:p>
     <w:tbl>
       <w:tblPr>
         <w:tblBorders>
@@ -4446,6 +4581,15 @@
         <w:rPr/>
       </w:r>
     </w:p>
+    <w:p>
+      <w:pPr>
+        <w:spacing w:lineRule="auto"/>
+      </w:pPr>
+      <w:r>
+        <w:rPr/>
+        <w:t xml:space="preserve">,</w:t>
+      </w:r>
+    </w:p>
     <w:tbl>
       <w:tblPr>
         <w:tblBorders>
@@ -4738,6 +4882,15 @@
         <w:rPr/>
       </w:r>
     </w:p>
+    <w:p>
+      <w:pPr>
+        <w:spacing w:lineRule="auto"/>
+      </w:pPr>
+      <w:r>
+        <w:rPr/>
+        <w:t xml:space="preserve">,</w:t>
+      </w:r>
+    </w:p>
     <w:tbl>
       <w:tblPr>
         <w:tblBorders>
@@ -5040,6 +5193,15 @@
         <w:rPr/>
       </w:r>
     </w:p>
+    <w:p>
+      <w:pPr>
+        <w:spacing w:lineRule="auto"/>
+      </w:pPr>
+      <w:r>
+        <w:rPr/>
+        <w:t xml:space="preserve">,</w:t>
+      </w:r>
+    </w:p>
     <w:tbl>
       <w:tblPr>
         <w:tblBorders>
@@ -5332,6 +5494,15 @@
         <w:rPr/>
       </w:r>
     </w:p>
+    <w:p>
+      <w:pPr>
+        <w:spacing w:lineRule="auto"/>
+      </w:pPr>
+      <w:r>
+        <w:rPr/>
+        <w:t xml:space="preserve">,</w:t>
+      </w:r>
+    </w:p>
     <w:tbl>
       <w:tblPr>
         <w:tblBorders>
@@ -5664,6 +5835,15 @@
         <w:rPr/>
       </w:r>
     </w:p>
+    <w:p>
+      <w:pPr>
+        <w:spacing w:lineRule="auto"/>
+      </w:pPr>
+      <w:r>
+        <w:rPr/>
+        <w:t xml:space="preserve">,</w:t>
+      </w:r>
+    </w:p>
     <w:tbl>
       <w:tblPr>
         <w:tblBorders>
@@ -5966,6 +6146,15 @@
         <w:rPr/>
       </w:r>
     </w:p>
+    <w:p>
+      <w:pPr>
+        <w:spacing w:lineRule="auto"/>
+      </w:pPr>
+      <w:r>
+        <w:rPr/>
+        <w:t xml:space="preserve">,</w:t>
+      </w:r>
+    </w:p>
     <w:tbl>
       <w:tblPr>
         <w:tblBorders>
@@ -6278,6 +6467,15 @@
         <w:rPr/>
       </w:r>
     </w:p>
+    <w:p>
+      <w:pPr>
+        <w:spacing w:lineRule="auto"/>
+      </w:pPr>
+      <w:r>
+        <w:rPr/>
+        <w:t xml:space="preserve">,</w:t>
+      </w:r>
+    </w:p>
     <w:tbl>
       <w:tblPr>
         <w:tblBorders>
@@ -6580,6 +6778,15 @@
         <w:rPr/>
       </w:r>
     </w:p>
+    <w:p>
+      <w:pPr>
+        <w:spacing w:lineRule="auto"/>
+      </w:pPr>
+      <w:r>
+        <w:rPr/>
+        <w:t xml:space="preserve">,</w:t>
+      </w:r>
+    </w:p>
     <w:tbl>
       <w:tblPr>
         <w:tblBorders>
@@ -6872,6 +7079,15 @@
         <w:rPr/>
       </w:r>
     </w:p>
+    <w:p>
+      <w:pPr>
+        <w:spacing w:lineRule="auto"/>
+      </w:pPr>
+      <w:r>
+        <w:rPr/>
+        <w:t xml:space="preserve">,</w:t>
+      </w:r>
+    </w:p>
     <w:tbl>
       <w:tblPr>
         <w:tblBorders>
@@ -7164,6 +7380,15 @@
         <w:rPr/>
       </w:r>
     </w:p>
+    <w:p>
+      <w:pPr>
+        <w:spacing w:lineRule="auto"/>
+      </w:pPr>
+      <w:r>
+        <w:rPr/>
+        <w:t xml:space="preserve">,</w:t>
+      </w:r>
+    </w:p>
     <w:tbl>
       <w:tblPr>
         <w:tblBorders>
@@ -7456,6 +7681,15 @@
         <w:rPr/>
       </w:r>
     </w:p>
+    <w:p>
+      <w:pPr>
+        <w:spacing w:lineRule="auto"/>
+      </w:pPr>
+      <w:r>
+        <w:rPr/>
+        <w:t xml:space="preserve">,</w:t>
+      </w:r>
+    </w:p>
     <w:tbl>
       <w:tblPr>
         <w:tblBorders>
@@ -7748,6 +7982,15 @@
         <w:rPr/>
       </w:r>
     </w:p>
+    <w:p>
+      <w:pPr>
+        <w:spacing w:lineRule="auto"/>
+      </w:pPr>
+      <w:r>
+        <w:rPr/>
+        <w:t xml:space="preserve">,</w:t>
+      </w:r>
+    </w:p>
     <w:tbl>
       <w:tblPr>
         <w:tblBorders>
@@ -8050,6 +8293,15 @@
         <w:rPr/>
       </w:r>
     </w:p>
+    <w:p>
+      <w:pPr>
+        <w:spacing w:lineRule="auto"/>
+      </w:pPr>
+      <w:r>
+        <w:rPr/>
+        <w:t xml:space="preserve">,</w:t>
+      </w:r>
+    </w:p>
     <w:tbl>
       <w:tblPr>
         <w:tblBorders>
@@ -8342,6 +8594,15 @@
         <w:rPr/>
       </w:r>
     </w:p>
+    <w:p>
+      <w:pPr>
+        <w:spacing w:lineRule="auto"/>
+      </w:pPr>
+      <w:r>
+        <w:rPr/>
+        <w:t xml:space="preserve">,</w:t>
+      </w:r>
+    </w:p>
     <w:tbl>
       <w:tblPr>
         <w:tblBorders>
@@ -8634,6 +8895,15 @@
         <w:rPr/>
       </w:r>
     </w:p>
+    <w:p>
+      <w:pPr>
+        <w:spacing w:lineRule="auto"/>
+      </w:pPr>
+      <w:r>
+        <w:rPr/>
+        <w:t xml:space="preserve">,</w:t>
+      </w:r>
+    </w:p>
     <w:tbl>
       <w:tblPr>
         <w:tblBorders>
@@ -8926,6 +9196,15 @@
         <w:rPr/>
       </w:r>
     </w:p>
+    <w:p>
+      <w:pPr>
+        <w:spacing w:lineRule="auto"/>
+      </w:pPr>
+      <w:r>
+        <w:rPr/>
+        <w:t xml:space="preserve">,</w:t>
+      </w:r>
+    </w:p>
     <w:tbl>
       <w:tblPr>
         <w:tblBorders>
@@ -9218,6 +9497,15 @@
         <w:rPr/>
       </w:r>
     </w:p>
+    <w:p>
+      <w:pPr>
+        <w:spacing w:lineRule="auto"/>
+      </w:pPr>
+      <w:r>
+        <w:rPr/>
+        <w:t xml:space="preserve">,</w:t>
+      </w:r>
+    </w:p>
     <w:tbl>
       <w:tblPr>
         <w:tblBorders>
@@ -9510,6 +9798,15 @@
         <w:rPr/>
       </w:r>
     </w:p>
+    <w:p>
+      <w:pPr>
+        <w:spacing w:lineRule="auto"/>
+      </w:pPr>
+      <w:r>
+        <w:rPr/>
+        <w:t xml:space="preserve">,</w:t>
+      </w:r>
+    </w:p>
     <w:tbl>
       <w:tblPr>
         <w:tblBorders>
@@ -9802,6 +10099,15 @@
         <w:rPr/>
       </w:r>
     </w:p>
+    <w:p>
+      <w:pPr>
+        <w:spacing w:lineRule="auto"/>
+      </w:pPr>
+      <w:r>
+        <w:rPr/>
+        <w:t xml:space="preserve">,</w:t>
+      </w:r>
+    </w:p>
     <w:tbl>
       <w:tblPr>
         <w:tblBorders>
@@ -10094,6 +10400,15 @@
         <w:rPr/>
       </w:r>
     </w:p>
+    <w:p>
+      <w:pPr>
+        <w:spacing w:lineRule="auto"/>
+      </w:pPr>
+      <w:r>
+        <w:rPr/>
+        <w:t xml:space="preserve">,</w:t>
+      </w:r>
+    </w:p>
     <w:tbl>
       <w:tblPr>
         <w:tblBorders>
@@ -10386,6 +10701,15 @@
         <w:rPr/>
       </w:r>
     </w:p>
+    <w:p>
+      <w:pPr>
+        <w:spacing w:lineRule="auto"/>
+      </w:pPr>
+      <w:r>
+        <w:rPr/>
+        <w:t xml:space="preserve">,</w:t>
+      </w:r>
+    </w:p>
     <w:tbl>
       <w:tblPr>
         <w:tblBorders>
@@ -10688,6 +11012,15 @@
         <w:rPr/>
       </w:r>
     </w:p>
+    <w:p>
+      <w:pPr>
+        <w:spacing w:lineRule="auto"/>
+      </w:pPr>
+      <w:r>
+        <w:rPr/>
+        <w:t xml:space="preserve">,</w:t>
+      </w:r>
+    </w:p>
     <w:tbl>
       <w:tblPr>
         <w:tblBorders>
@@ -10980,6 +11313,15 @@
         <w:rPr/>
       </w:r>
     </w:p>
+    <w:p>
+      <w:pPr>
+        <w:spacing w:lineRule="auto"/>
+      </w:pPr>
+      <w:r>
+        <w:rPr/>
+        <w:t xml:space="preserve">,</w:t>
+      </w:r>
+    </w:p>
     <w:tbl>
       <w:tblPr>
         <w:tblBorders>
@@ -11272,6 +11614,15 @@
         <w:rPr/>
       </w:r>
     </w:p>
+    <w:p>
+      <w:pPr>
+        <w:spacing w:lineRule="auto"/>
+      </w:pPr>
+      <w:r>
+        <w:rPr/>
+        <w:t xml:space="preserve">,</w:t>
+      </w:r>
+    </w:p>
     <w:tbl>
       <w:tblPr>
         <w:tblBorders>
@@ -11584,6 +11935,15 @@
         <w:rPr/>
       </w:r>
     </w:p>
+    <w:p>
+      <w:pPr>
+        <w:spacing w:lineRule="auto"/>
+      </w:pPr>
+      <w:r>
+        <w:rPr/>
+        <w:t xml:space="preserve">,</w:t>
+      </w:r>
+    </w:p>
     <w:tbl>
       <w:tblPr>
         <w:tblBorders>
@@ -11876,6 +12236,15 @@
         <w:rPr/>
       </w:r>
     </w:p>
+    <w:p>
+      <w:pPr>
+        <w:spacing w:lineRule="auto"/>
+      </w:pPr>
+      <w:r>
+        <w:rPr/>
+        <w:t xml:space="preserve">,</w:t>
+      </w:r>
+    </w:p>
     <w:tbl>
       <w:tblPr>
         <w:tblBorders>
@@ -12228,6 +12597,15 @@
         <w:rPr/>
       </w:r>
     </w:p>
+    <w:p>
+      <w:pPr>
+        <w:spacing w:lineRule="auto"/>
+      </w:pPr>
+      <w:r>
+        <w:rPr/>
+        <w:t xml:space="preserve">,</w:t>
+      </w:r>
+    </w:p>
     <w:tbl>
       <w:tblPr>
         <w:tblBorders>
@@ -12520,6 +12898,15 @@
         <w:rPr/>
       </w:r>
     </w:p>
+    <w:p>
+      <w:pPr>
+        <w:spacing w:lineRule="auto"/>
+      </w:pPr>
+      <w:r>
+        <w:rPr/>
+        <w:t xml:space="preserve">,</w:t>
+      </w:r>
+    </w:p>
     <w:tbl>
       <w:tblPr>
         <w:tblBorders>
@@ -12812,6 +13199,15 @@
         <w:rPr/>
       </w:r>
     </w:p>
+    <w:p>
+      <w:pPr>
+        <w:spacing w:lineRule="auto"/>
+      </w:pPr>
+      <w:r>
+        <w:rPr/>
+        <w:t xml:space="preserve">,</w:t>
+      </w:r>
+    </w:p>
     <w:tbl>
       <w:tblPr>
         <w:tblBorders>
@@ -13104,6 +13500,15 @@
         <w:rPr/>
       </w:r>
     </w:p>
+    <w:p>
+      <w:pPr>
+        <w:spacing w:lineRule="auto"/>
+      </w:pPr>
+      <w:r>
+        <w:rPr/>
+        <w:t xml:space="preserve">,</w:t>
+      </w:r>
+    </w:p>
     <w:tbl>
       <w:tblPr>
         <w:tblBorders>
@@ -13396,6 +13801,15 @@
         <w:rPr/>
       </w:r>
     </w:p>
+    <w:p>
+      <w:pPr>
+        <w:spacing w:lineRule="auto"/>
+      </w:pPr>
+      <w:r>
+        <w:rPr/>
+        <w:t xml:space="preserve">,</w:t>
+      </w:r>
+    </w:p>
     <w:tbl>
       <w:tblPr>
         <w:tblBorders>
@@ -13688,6 +14102,15 @@
         <w:rPr/>
       </w:r>
     </w:p>
+    <w:p>
+      <w:pPr>
+        <w:spacing w:lineRule="auto"/>
+      </w:pPr>
+      <w:r>
+        <w:rPr/>
+        <w:t xml:space="preserve">,</w:t>
+      </w:r>
+    </w:p>
     <w:tbl>
       <w:tblPr>
         <w:tblBorders>
@@ -13980,6 +14403,15 @@
         <w:rPr/>
       </w:r>
     </w:p>
+    <w:p>
+      <w:pPr>
+        <w:spacing w:lineRule="auto"/>
+      </w:pPr>
+      <w:r>
+        <w:rPr/>
+        <w:t xml:space="preserve">,</w:t>
+      </w:r>
+    </w:p>
     <w:tbl>
       <w:tblPr>
         <w:tblBorders>
@@ -14272,6 +14704,15 @@
         <w:rPr/>
       </w:r>
     </w:p>
+    <w:p>
+      <w:pPr>
+        <w:spacing w:lineRule="auto"/>
+      </w:pPr>
+      <w:r>
+        <w:rPr/>
+        <w:t xml:space="preserve">,</w:t>
+      </w:r>
+    </w:p>
     <w:tbl>
       <w:tblPr>
         <w:tblBorders>
@@ -14564,6 +15005,15 @@
         <w:rPr/>
       </w:r>
     </w:p>
+    <w:p>
+      <w:pPr>
+        <w:spacing w:lineRule="auto"/>
+      </w:pPr>
+      <w:r>
+        <w:rPr/>
+        <w:t xml:space="preserve">,</w:t>
+      </w:r>
+    </w:p>
     <w:tbl>
       <w:tblPr>
         <w:tblBorders>
@@ -14856,6 +15306,15 @@
         <w:rPr/>
       </w:r>
     </w:p>
+    <w:p>
+      <w:pPr>
+        <w:spacing w:lineRule="auto"/>
+      </w:pPr>
+      <w:r>
+        <w:rPr/>
+        <w:t xml:space="preserve">,</w:t>
+      </w:r>
+    </w:p>
     <w:tbl>
       <w:tblPr>
         <w:tblBorders>
@@ -15148,6 +15607,15 @@
         <w:rPr/>
       </w:r>
     </w:p>
+    <w:p>
+      <w:pPr>
+        <w:spacing w:lineRule="auto"/>
+      </w:pPr>
+      <w:r>
+        <w:rPr/>
+        <w:t xml:space="preserve">,</w:t>
+      </w:r>
+    </w:p>
     <w:tbl>
       <w:tblPr>
         <w:tblBorders>
@@ -15450,6 +15918,15 @@
         <w:rPr/>
       </w:r>
     </w:p>
+    <w:p>
+      <w:pPr>
+        <w:spacing w:lineRule="auto"/>
+      </w:pPr>
+      <w:r>
+        <w:rPr/>
+        <w:t xml:space="preserve">,</w:t>
+      </w:r>
+    </w:p>
     <w:tbl>
       <w:tblPr>
         <w:tblBorders>
@@ -15752,6 +16229,15 @@
         <w:rPr/>
       </w:r>
     </w:p>
+    <w:p>
+      <w:pPr>
+        <w:spacing w:lineRule="auto"/>
+      </w:pPr>
+      <w:r>
+        <w:rPr/>
+        <w:t xml:space="preserve">,</w:t>
+      </w:r>
+    </w:p>
     <w:tbl>
       <w:tblPr>
         <w:tblBorders>
@@ -16044,6 +16530,15 @@
         <w:rPr/>
       </w:r>
     </w:p>
+    <w:p>
+      <w:pPr>
+        <w:spacing w:lineRule="auto"/>
+      </w:pPr>
+      <w:r>
+        <w:rPr/>
+        <w:t xml:space="preserve">,</w:t>
+      </w:r>
+    </w:p>
     <w:tbl>
       <w:tblPr>
         <w:tblBorders>
@@ -16336,6 +16831,15 @@
         <w:rPr/>
       </w:r>
     </w:p>
+    <w:p>
+      <w:pPr>
+        <w:spacing w:lineRule="auto"/>
+      </w:pPr>
+      <w:r>
+        <w:rPr/>
+        <w:t xml:space="preserve">,</w:t>
+      </w:r>
+    </w:p>
     <w:tbl>
       <w:tblPr>
         <w:tblBorders>
@@ -16628,6 +17132,15 @@
         <w:rPr/>
       </w:r>
     </w:p>
+    <w:p>
+      <w:pPr>
+        <w:spacing w:lineRule="auto"/>
+      </w:pPr>
+      <w:r>
+        <w:rPr/>
+        <w:t xml:space="preserve">,</w:t>
+      </w:r>
+    </w:p>
     <w:tbl>
       <w:tblPr>
         <w:tblBorders>
@@ -16920,6 +17433,15 @@
         <w:rPr/>
       </w:r>
     </w:p>
+    <w:p>
+      <w:pPr>
+        <w:spacing w:lineRule="auto"/>
+      </w:pPr>
+      <w:r>
+        <w:rPr/>
+        <w:t xml:space="preserve">,</w:t>
+      </w:r>
+    </w:p>
     <w:tbl>
       <w:tblPr>
         <w:tblBorders>
@@ -17212,6 +17734,15 @@
         <w:rPr/>
       </w:r>
     </w:p>
+    <w:p>
+      <w:pPr>
+        <w:spacing w:lineRule="auto"/>
+      </w:pPr>
+      <w:r>
+        <w:rPr/>
+        <w:t xml:space="preserve">,</w:t>
+      </w:r>
+    </w:p>
     <w:tbl>
       <w:tblPr>
         <w:tblBorders>
@@ -17504,6 +18035,15 @@
         <w:rPr/>
       </w:r>
     </w:p>
+    <w:p>
+      <w:pPr>
+        <w:spacing w:lineRule="auto"/>
+      </w:pPr>
+      <w:r>
+        <w:rPr/>
+        <w:t xml:space="preserve">,</w:t>
+      </w:r>
+    </w:p>
     <w:tbl>
       <w:tblPr>
         <w:tblBorders>
@@ -17796,6 +18336,15 @@
         <w:rPr/>
       </w:r>
     </w:p>
+    <w:p>
+      <w:pPr>
+        <w:spacing w:lineRule="auto"/>
+      </w:pPr>
+      <w:r>
+        <w:rPr/>
+        <w:t xml:space="preserve">,</w:t>
+      </w:r>
+    </w:p>
     <w:tbl>
       <w:tblPr>
         <w:tblBorders>
@@ -18088,6 +18637,15 @@
         <w:rPr/>
       </w:r>
     </w:p>
+    <w:p>
+      <w:pPr>
+        <w:spacing w:lineRule="auto"/>
+      </w:pPr>
+      <w:r>
+        <w:rPr/>
+        <w:t xml:space="preserve">,</w:t>
+      </w:r>
+    </w:p>
     <w:tbl>
       <w:tblPr>
         <w:tblBorders>
@@ -18380,6 +18938,15 @@
         <w:rPr/>
       </w:r>
     </w:p>
+    <w:p>
+      <w:pPr>
+        <w:spacing w:lineRule="auto"/>
+      </w:pPr>
+      <w:r>
+        <w:rPr/>
+        <w:t xml:space="preserve">,</w:t>
+      </w:r>
+    </w:p>
     <w:tbl>
       <w:tblPr>
         <w:tblBorders>
@@ -18672,6 +19239,15 @@
         <w:rPr/>
       </w:r>
     </w:p>
+    <w:p>
+      <w:pPr>
+        <w:spacing w:lineRule="auto"/>
+      </w:pPr>
+      <w:r>
+        <w:rPr/>
+        <w:t xml:space="preserve">,</w:t>
+      </w:r>
+    </w:p>
     <w:tbl>
       <w:tblPr>
         <w:tblBorders>
@@ -18964,6 +19540,15 @@
         <w:rPr/>
       </w:r>
     </w:p>
+    <w:p>
+      <w:pPr>
+        <w:spacing w:lineRule="auto"/>
+      </w:pPr>
+      <w:r>
+        <w:rPr/>
+        <w:t xml:space="preserve">,</w:t>
+      </w:r>
+    </w:p>
     <w:tbl>
       <w:tblPr>
         <w:tblBorders>
@@ -19256,6 +19841,15 @@
         <w:rPr/>
       </w:r>
     </w:p>
+    <w:p>
+      <w:pPr>
+        <w:spacing w:lineRule="auto"/>
+      </w:pPr>
+      <w:r>
+        <w:rPr/>
+        <w:t xml:space="preserve">,</w:t>
+      </w:r>
+    </w:p>
     <w:tbl>
       <w:tblPr>
         <w:tblBorders>
@@ -19548,6 +20142,15 @@
         <w:rPr/>
       </w:r>
     </w:p>
+    <w:p>
+      <w:pPr>
+        <w:spacing w:lineRule="auto"/>
+      </w:pPr>
+      <w:r>
+        <w:rPr/>
+        <w:t xml:space="preserve">,</w:t>
+      </w:r>
+    </w:p>
     <w:tbl>
       <w:tblPr>
         <w:tblBorders>
@@ -19840,6 +20443,15 @@
         <w:rPr/>
       </w:r>
     </w:p>
+    <w:p>
+      <w:pPr>
+        <w:spacing w:lineRule="auto"/>
+      </w:pPr>
+      <w:r>
+        <w:rPr/>
+        <w:t xml:space="preserve">,</w:t>
+      </w:r>
+    </w:p>
     <w:tbl>
       <w:tblPr>
         <w:tblBorders>
@@ -20132,6 +20744,15 @@
         <w:rPr/>
       </w:r>
     </w:p>
+    <w:p>
+      <w:pPr>
+        <w:spacing w:lineRule="auto"/>
+      </w:pPr>
+      <w:r>
+        <w:rPr/>
+        <w:t xml:space="preserve">,</w:t>
+      </w:r>
+    </w:p>
     <w:tbl>
       <w:tblPr>
         <w:tblBorders>
@@ -20424,6 +21045,15 @@
         <w:rPr/>
       </w:r>
     </w:p>
+    <w:p>
+      <w:pPr>
+        <w:spacing w:lineRule="auto"/>
+      </w:pPr>
+      <w:r>
+        <w:rPr/>
+        <w:t xml:space="preserve">,</w:t>
+      </w:r>
+    </w:p>
     <w:tbl>
       <w:tblPr>
         <w:tblBorders>
@@ -20716,6 +21346,15 @@
         <w:rPr/>
       </w:r>
     </w:p>
+    <w:p>
+      <w:pPr>
+        <w:spacing w:lineRule="auto"/>
+      </w:pPr>
+      <w:r>
+        <w:rPr/>
+        <w:t xml:space="preserve">,</w:t>
+      </w:r>
+    </w:p>
     <w:tbl>
       <w:tblPr>
         <w:tblBorders>
@@ -21008,6 +21647,15 @@
         <w:rPr/>
       </w:r>
     </w:p>
+    <w:p>
+      <w:pPr>
+        <w:spacing w:lineRule="auto"/>
+      </w:pPr>
+      <w:r>
+        <w:rPr/>
+        <w:t xml:space="preserve">,</w:t>
+      </w:r>
+    </w:p>
     <w:tbl>
       <w:tblPr>
         <w:tblBorders>
@@ -21300,6 +21948,15 @@
         <w:rPr/>
       </w:r>
     </w:p>
+    <w:p>
+      <w:pPr>
+        <w:spacing w:lineRule="auto"/>
+      </w:pPr>
+      <w:r>
+        <w:rPr/>
+        <w:t xml:space="preserve">,</w:t>
+      </w:r>
+    </w:p>
     <w:tbl>
       <w:tblPr>
         <w:tblBorders>
@@ -21602,6 +22259,15 @@
         <w:rPr/>
       </w:r>
     </w:p>
+    <w:p>
+      <w:pPr>
+        <w:spacing w:lineRule="auto"/>
+      </w:pPr>
+      <w:r>
+        <w:rPr/>
+        <w:t xml:space="preserve">,</w:t>
+      </w:r>
+    </w:p>
     <w:tbl>
       <w:tblPr>
         <w:tblBorders>
@@ -21894,6 +22560,15 @@
         <w:rPr/>
       </w:r>
     </w:p>
+    <w:p>
+      <w:pPr>
+        <w:spacing w:lineRule="auto"/>
+      </w:pPr>
+      <w:r>
+        <w:rPr/>
+        <w:t xml:space="preserve">,</w:t>
+      </w:r>
+    </w:p>
     <w:tbl>
       <w:tblPr>
         <w:tblBorders>
@@ -22196,6 +22871,15 @@
         <w:rPr/>
       </w:r>
     </w:p>
+    <w:p>
+      <w:pPr>
+        <w:spacing w:lineRule="auto"/>
+      </w:pPr>
+      <w:r>
+        <w:rPr/>
+        <w:t xml:space="preserve">,</w:t>
+      </w:r>
+    </w:p>
     <w:tbl>
       <w:tblPr>
         <w:tblBorders>
@@ -22488,6 +23172,15 @@
         <w:rPr/>
       </w:r>
     </w:p>
+    <w:p>
+      <w:pPr>
+        <w:spacing w:lineRule="auto"/>
+      </w:pPr>
+      <w:r>
+        <w:rPr/>
+        <w:t xml:space="preserve">,</w:t>
+      </w:r>
+    </w:p>
     <w:tbl>
       <w:tblPr>
         <w:tblBorders>
@@ -22780,6 +23473,15 @@
         <w:rPr/>
       </w:r>
     </w:p>
+    <w:p>
+      <w:pPr>
+        <w:spacing w:lineRule="auto"/>
+      </w:pPr>
+      <w:r>
+        <w:rPr/>
+        <w:t xml:space="preserve">,</w:t>
+      </w:r>
+    </w:p>
     <w:tbl>
       <w:tblPr>
         <w:tblBorders>
@@ -23072,6 +23774,15 @@
         <w:rPr/>
       </w:r>
     </w:p>
+    <w:p>
+      <w:pPr>
+        <w:spacing w:lineRule="auto"/>
+      </w:pPr>
+      <w:r>
+        <w:rPr/>
+        <w:t xml:space="preserve">,</w:t>
+      </w:r>
+    </w:p>
     <w:tbl>
       <w:tblPr>
         <w:tblBorders>
@@ -23364,6 +24075,15 @@
         <w:rPr/>
       </w:r>
     </w:p>
+    <w:p>
+      <w:pPr>
+        <w:spacing w:lineRule="auto"/>
+      </w:pPr>
+      <w:r>
+        <w:rPr/>
+        <w:t xml:space="preserve">,</w:t>
+      </w:r>
+    </w:p>
     <w:tbl>
       <w:tblPr>
         <w:tblBorders>
@@ -23656,6 +24376,15 @@
         <w:rPr/>
       </w:r>
     </w:p>
+    <w:p>
+      <w:pPr>
+        <w:spacing w:lineRule="auto"/>
+      </w:pPr>
+      <w:r>
+        <w:rPr/>
+        <w:t xml:space="preserve">,</w:t>
+      </w:r>
+    </w:p>
     <w:tbl>
       <w:tblPr>
         <w:tblBorders>
@@ -23948,6 +24677,15 @@
         <w:rPr/>
       </w:r>
     </w:p>
+    <w:p>
+      <w:pPr>
+        <w:spacing w:lineRule="auto"/>
+      </w:pPr>
+      <w:r>
+        <w:rPr/>
+        <w:t xml:space="preserve">,</w:t>
+      </w:r>
+    </w:p>
     <w:tbl>
       <w:tblPr>
         <w:tblBorders>
@@ -24240,6 +24978,15 @@
         <w:rPr/>
       </w:r>
     </w:p>
+    <w:p>
+      <w:pPr>
+        <w:spacing w:lineRule="auto"/>
+      </w:pPr>
+      <w:r>
+        <w:rPr/>
+        <w:t xml:space="preserve">,</w:t>
+      </w:r>
+    </w:p>
     <w:tbl>
       <w:tblPr>
         <w:tblBorders>
@@ -24532,6 +25279,15 @@
         <w:rPr/>
       </w:r>
     </w:p>
+    <w:p>
+      <w:pPr>
+        <w:spacing w:lineRule="auto"/>
+      </w:pPr>
+      <w:r>
+        <w:rPr/>
+        <w:t xml:space="preserve">,</w:t>
+      </w:r>
+    </w:p>
     <w:tbl>
       <w:tblPr>
         <w:tblBorders>
@@ -24824,6 +25580,15 @@
         <w:rPr/>
       </w:r>
     </w:p>
+    <w:p>
+      <w:pPr>
+        <w:spacing w:lineRule="auto"/>
+      </w:pPr>
+      <w:r>
+        <w:rPr/>
+        <w:t xml:space="preserve">,</w:t>
+      </w:r>
+    </w:p>
     <w:tbl>
       <w:tblPr>
         <w:tblBorders>
@@ -25116,6 +25881,15 @@
         <w:rPr/>
       </w:r>
     </w:p>
+    <w:p>
+      <w:pPr>
+        <w:spacing w:lineRule="auto"/>
+      </w:pPr>
+      <w:r>
+        <w:rPr/>
+        <w:t xml:space="preserve">,</w:t>
+      </w:r>
+    </w:p>
     <w:tbl>
       <w:tblPr>
         <w:tblBorders>
@@ -25408,6 +26182,15 @@
         <w:rPr/>
       </w:r>
     </w:p>
+    <w:p>
+      <w:pPr>
+        <w:spacing w:lineRule="auto"/>
+      </w:pPr>
+      <w:r>
+        <w:rPr/>
+        <w:t xml:space="preserve">,</w:t>
+      </w:r>
+    </w:p>
     <w:tbl>
       <w:tblPr>
         <w:tblBorders>
@@ -25700,6 +26483,15 @@
         <w:rPr/>
       </w:r>
     </w:p>
+    <w:p>
+      <w:pPr>
+        <w:spacing w:lineRule="auto"/>
+      </w:pPr>
+      <w:r>
+        <w:rPr/>
+        <w:t xml:space="preserve">,</w:t>
+      </w:r>
+    </w:p>
     <w:tbl>
       <w:tblPr>
         <w:tblBorders>
@@ -25992,6 +26784,15 @@
         <w:rPr/>
       </w:r>
     </w:p>
+    <w:p>
+      <w:pPr>
+        <w:spacing w:lineRule="auto"/>
+      </w:pPr>
+      <w:r>
+        <w:rPr/>
+        <w:t xml:space="preserve">,</w:t>
+      </w:r>
+    </w:p>
     <w:tbl>
       <w:tblPr>
         <w:tblBorders>
@@ -26284,6 +27085,15 @@
         <w:rPr/>
       </w:r>
     </w:p>
+    <w:p>
+      <w:pPr>
+        <w:spacing w:lineRule="auto"/>
+      </w:pPr>
+      <w:r>
+        <w:rPr/>
+        <w:t xml:space="preserve">,</w:t>
+      </w:r>
+    </w:p>
     <w:tbl>
       <w:tblPr>
         <w:tblBorders>
@@ -26576,6 +27386,15 @@
         <w:rPr/>
       </w:r>
     </w:p>
+    <w:p>
+      <w:pPr>
+        <w:spacing w:lineRule="auto"/>
+      </w:pPr>
+      <w:r>
+        <w:rPr/>
+        <w:t xml:space="preserve">,</w:t>
+      </w:r>
+    </w:p>
     <w:tbl>
       <w:tblPr>
         <w:tblBorders>
@@ -26868,6 +27687,15 @@
         <w:rPr/>
       </w:r>
     </w:p>
+    <w:p>
+      <w:pPr>
+        <w:spacing w:lineRule="auto"/>
+      </w:pPr>
+      <w:r>
+        <w:rPr/>
+        <w:t xml:space="preserve">,</w:t>
+      </w:r>
+    </w:p>
     <w:tbl>
       <w:tblPr>
         <w:tblBorders>
@@ -27160,6 +27988,15 @@
         <w:rPr/>
       </w:r>
     </w:p>
+    <w:p>
+      <w:pPr>
+        <w:spacing w:lineRule="auto"/>
+      </w:pPr>
+      <w:r>
+        <w:rPr/>
+        <w:t xml:space="preserve">,</w:t>
+      </w:r>
+    </w:p>
     <w:tbl>
       <w:tblPr>
         <w:tblBorders>
@@ -27452,6 +28289,15 @@
         <w:rPr/>
       </w:r>
     </w:p>
+    <w:p>
+      <w:pPr>
+        <w:spacing w:lineRule="auto"/>
+      </w:pPr>
+      <w:r>
+        <w:rPr/>
+        <w:t xml:space="preserve">,</w:t>
+      </w:r>
+    </w:p>
     <w:tbl>
       <w:tblPr>
         <w:tblBorders>
@@ -27744,6 +28590,15 @@
         <w:rPr/>
       </w:r>
     </w:p>
+    <w:p>
+      <w:pPr>
+        <w:spacing w:lineRule="auto"/>
+      </w:pPr>
+      <w:r>
+        <w:rPr/>
+        <w:t xml:space="preserve">,</w:t>
+      </w:r>
+    </w:p>
     <w:tbl>
       <w:tblPr>
         <w:tblBorders>
@@ -28036,6 +28891,15 @@
         <w:rPr/>
       </w:r>
     </w:p>
+    <w:p>
+      <w:pPr>
+        <w:spacing w:lineRule="auto"/>
+      </w:pPr>
+      <w:r>
+        <w:rPr/>
+        <w:t xml:space="preserve">,</w:t>
+      </w:r>
+    </w:p>
     <w:tbl>
       <w:tblPr>
         <w:tblBorders>
@@ -28328,6 +29192,15 @@
         <w:rPr/>
       </w:r>
     </w:p>
+    <w:p>
+      <w:pPr>
+        <w:spacing w:lineRule="auto"/>
+      </w:pPr>
+      <w:r>
+        <w:rPr/>
+        <w:t xml:space="preserve">,</w:t>
+      </w:r>
+    </w:p>
     <w:tbl>
       <w:tblPr>
         <w:tblBorders>
@@ -28620,6 +29493,15 @@
         <w:rPr/>
       </w:r>
     </w:p>
+    <w:p>
+      <w:pPr>
+        <w:spacing w:lineRule="auto"/>
+      </w:pPr>
+      <w:r>
+        <w:rPr/>
+        <w:t xml:space="preserve">,</w:t>
+      </w:r>
+    </w:p>
     <w:tbl>
       <w:tblPr>
         <w:tblBorders>
@@ -28922,6 +29804,15 @@
         <w:rPr/>
       </w:r>
     </w:p>
+    <w:p>
+      <w:pPr>
+        <w:spacing w:lineRule="auto"/>
+      </w:pPr>
+      <w:r>
+        <w:rPr/>
+        <w:t xml:space="preserve">,</w:t>
+      </w:r>
+    </w:p>
     <w:tbl>
       <w:tblPr>
         <w:tblBorders>
@@ -29214,6 +30105,15 @@
         <w:rPr/>
       </w:r>
     </w:p>
+    <w:p>
+      <w:pPr>
+        <w:spacing w:lineRule="auto"/>
+      </w:pPr>
+      <w:r>
+        <w:rPr/>
+        <w:t xml:space="preserve">,</w:t>
+      </w:r>
+    </w:p>
     <w:tbl>
       <w:tblPr>
         <w:tblBorders>
@@ -29506,6 +30406,15 @@
         <w:rPr/>
       </w:r>
     </w:p>
+    <w:p>
+      <w:pPr>
+        <w:spacing w:lineRule="auto"/>
+      </w:pPr>
+      <w:r>
+        <w:rPr/>
+        <w:t xml:space="preserve">,</w:t>
+      </w:r>
+    </w:p>
     <w:tbl>
       <w:tblPr>
         <w:tblBorders>
@@ -29796,6 +30705,15 @@
       </w:pPr>
       <w:r>
         <w:rPr/>
+      </w:r>
+    </w:p>
+    <w:p>
+      <w:pPr>
+        <w:spacing w:lineRule="auto"/>
+      </w:pPr>
+      <w:r>
+        <w:rPr/>
+        <w:t xml:space="preserve">,</w:t>
       </w:r>
     </w:p>
   </w:body>

</xml_diff>